<commit_message>
update SOP to clarify the order of runs
</commit_message>
<xml_diff>
--- a/U01_Expt5_stories/SOP_Fedorenko_Stories_20210302.docx
+++ b/U01_Expt5_stories/SOP_Fedorenko_Stories_20210302.docx
@@ -201,7 +201,13 @@
         <w:t>once</w:t>
       </w:r>
       <w:r>
-        <w:t xml:space="preserve">, but story number 5 (‘Elvis’) should be run </w:t>
+        <w:t xml:space="preserve">, but </w:t>
+      </w:r>
+      <w:r>
+        <w:t>block 1</w:t>
+      </w:r>
+      <w:r>
+        <w:t xml:space="preserve"> (‘Elvis’) should be run </w:t>
       </w:r>
       <w:r>
         <w:t>twice</w:t>
@@ -209,21 +215,20 @@
       <w:r>
         <w:t>. Run the stories in this order:</w:t>
       </w:r>
-    </w:p>
-    <w:p>
       <w:r>
         <w:t xml:space="preserve"> </w:t>
       </w:r>
     </w:p>
     <w:p>
-      <w:pPr>
-        <w:pStyle w:val="ListParagraph"/>
-        <w:numPr>
-          <w:ilvl w:val="0"/>
-          <w:numId w:val="5"/>
-        </w:numPr>
+      <w:r>
+        <w:t xml:space="preserve"> </w:t>
+      </w:r>
+    </w:p>
+    <w:p>
+      <w:pPr>
         <w:shd w:val="clear" w:color="auto" w:fill="FFFFFF"/>
         <w:spacing w:line="240" w:lineRule="auto"/>
+        <w:ind w:left="360"/>
         <w:rPr>
           <w:rFonts w:eastAsia="Times New Roman"/>
           <w:color w:val="222222"/>
@@ -236,18 +241,22 @@
           <w:color w:val="FF2600"/>
           <w:lang w:val="en-US"/>
         </w:rPr>
-        <w:t>Elvis (#5)</w:t>
-      </w:r>
-    </w:p>
-    <w:p>
-      <w:pPr>
-        <w:pStyle w:val="ListParagraph"/>
-        <w:numPr>
-          <w:ilvl w:val="0"/>
-          <w:numId w:val="5"/>
-        </w:numPr>
+        <w:t xml:space="preserve">#1 </w:t>
+      </w:r>
+      <w:r>
+        <w:rPr>
+          <w:rFonts w:eastAsia="Times New Roman"/>
+          <w:color w:val="FF2600"/>
+          <w:lang w:val="en-US"/>
+        </w:rPr>
+        <w:t xml:space="preserve">Elvis </w:t>
+      </w:r>
+    </w:p>
+    <w:p>
+      <w:pPr>
         <w:shd w:val="clear" w:color="auto" w:fill="FFFFFF"/>
         <w:spacing w:line="240" w:lineRule="auto"/>
+        <w:ind w:left="360"/>
         <w:rPr>
           <w:rFonts w:eastAsia="Times New Roman"/>
           <w:color w:val="222222"/>
@@ -260,18 +269,22 @@
           <w:color w:val="FF2600"/>
           <w:lang w:val="en-US"/>
         </w:rPr>
-        <w:t>Aqua (#2)</w:t>
-      </w:r>
-    </w:p>
-    <w:p>
-      <w:pPr>
-        <w:pStyle w:val="ListParagraph"/>
-        <w:numPr>
-          <w:ilvl w:val="0"/>
-          <w:numId w:val="5"/>
-        </w:numPr>
+        <w:t xml:space="preserve">#2 </w:t>
+      </w:r>
+      <w:r>
+        <w:rPr>
+          <w:rFonts w:eastAsia="Times New Roman"/>
+          <w:color w:val="FF2600"/>
+          <w:lang w:val="en-US"/>
+        </w:rPr>
+        <w:t xml:space="preserve">Aqua </w:t>
+      </w:r>
+    </w:p>
+    <w:p>
+      <w:pPr>
         <w:shd w:val="clear" w:color="auto" w:fill="FFFFFF"/>
         <w:spacing w:line="240" w:lineRule="auto"/>
+        <w:ind w:firstLine="360"/>
         <w:rPr>
           <w:rFonts w:eastAsia="Times New Roman"/>
           <w:color w:val="222222"/>
@@ -284,24 +297,36 @@
           <w:color w:val="FF2600"/>
           <w:lang w:val="en-US"/>
         </w:rPr>
-        <w:t>Roswell (#8)</w:t>
-      </w:r>
-    </w:p>
-    <w:p>
-      <w:pPr>
-        <w:pStyle w:val="ListParagraph"/>
-        <w:numPr>
-          <w:ilvl w:val="0"/>
-          <w:numId w:val="5"/>
-        </w:numPr>
+        <w:t xml:space="preserve">#3 </w:t>
+      </w:r>
+      <w:r>
+        <w:rPr>
+          <w:rFonts w:eastAsia="Times New Roman"/>
+          <w:color w:val="FF2600"/>
+          <w:lang w:val="en-US"/>
+        </w:rPr>
+        <w:t xml:space="preserve">Roswell </w:t>
+      </w:r>
+    </w:p>
+    <w:p>
+      <w:pPr>
         <w:shd w:val="clear" w:color="auto" w:fill="FFFFFF"/>
         <w:spacing w:line="240" w:lineRule="auto"/>
+        <w:ind w:firstLine="360"/>
         <w:rPr>
           <w:rFonts w:eastAsia="Times New Roman"/>
           <w:color w:val="222222"/>
           <w:lang w:val="en-US"/>
         </w:rPr>
       </w:pPr>
+      <w:r>
+        <w:rPr>
+          <w:rFonts w:eastAsia="Times New Roman"/>
+          <w:color w:val="FF2600"/>
+          <w:lang w:val="en-US"/>
+        </w:rPr>
+        <w:t xml:space="preserve">#4 </w:t>
+      </w:r>
       <w:proofErr w:type="spellStart"/>
       <w:r>
         <w:rPr>
@@ -318,24 +343,28 @@
           <w:color w:val="FF2600"/>
           <w:lang w:val="en-US"/>
         </w:rPr>
-        <w:t xml:space="preserve"> (#4)</w:t>
-      </w:r>
-    </w:p>
-    <w:p>
-      <w:pPr>
-        <w:pStyle w:val="ListParagraph"/>
-        <w:numPr>
-          <w:ilvl w:val="0"/>
-          <w:numId w:val="5"/>
-        </w:numPr>
+        <w:t xml:space="preserve"> </w:t>
+      </w:r>
+    </w:p>
+    <w:p>
+      <w:pPr>
         <w:shd w:val="clear" w:color="auto" w:fill="FFFFFF"/>
         <w:spacing w:line="240" w:lineRule="auto"/>
+        <w:ind w:firstLine="360"/>
         <w:rPr>
           <w:rFonts w:eastAsia="Times New Roman"/>
           <w:color w:val="222222"/>
           <w:lang w:val="en-US"/>
         </w:rPr>
       </w:pPr>
+      <w:r>
+        <w:rPr>
+          <w:rFonts w:eastAsia="Times New Roman"/>
+          <w:color w:val="FF2600"/>
+          <w:lang w:val="en-US"/>
+        </w:rPr>
+        <w:t xml:space="preserve">#5 </w:t>
+      </w:r>
       <w:proofErr w:type="spellStart"/>
       <w:r>
         <w:rPr>
@@ -352,24 +381,28 @@
           <w:color w:val="FF2600"/>
           <w:lang w:val="en-US"/>
         </w:rPr>
-        <w:t xml:space="preserve"> (#7)</w:t>
-      </w:r>
-    </w:p>
-    <w:p>
-      <w:pPr>
-        <w:pStyle w:val="ListParagraph"/>
-        <w:numPr>
-          <w:ilvl w:val="0"/>
-          <w:numId w:val="5"/>
-        </w:numPr>
+        <w:t xml:space="preserve"> </w:t>
+      </w:r>
+    </w:p>
+    <w:p>
+      <w:pPr>
         <w:shd w:val="clear" w:color="auto" w:fill="FFFFFF"/>
         <w:spacing w:line="240" w:lineRule="auto"/>
+        <w:ind w:firstLine="360"/>
         <w:rPr>
           <w:rFonts w:eastAsia="Times New Roman"/>
           <w:color w:val="222222"/>
           <w:lang w:val="en-US"/>
         </w:rPr>
       </w:pPr>
+      <w:r>
+        <w:rPr>
+          <w:rFonts w:eastAsia="Times New Roman"/>
+          <w:color w:val="FF2600"/>
+          <w:lang w:val="en-US"/>
+        </w:rPr>
+        <w:t xml:space="preserve">#6 </w:t>
+      </w:r>
       <w:proofErr w:type="spellStart"/>
       <w:r>
         <w:rPr>
@@ -386,18 +419,14 @@
           <w:color w:val="FF2600"/>
           <w:lang w:val="en-US"/>
         </w:rPr>
-        <w:t xml:space="preserve"> (#6)</w:t>
-      </w:r>
-    </w:p>
-    <w:p>
-      <w:pPr>
-        <w:pStyle w:val="ListParagraph"/>
-        <w:numPr>
-          <w:ilvl w:val="0"/>
-          <w:numId w:val="5"/>
-        </w:numPr>
+        <w:t xml:space="preserve"> </w:t>
+      </w:r>
+    </w:p>
+    <w:p>
+      <w:pPr>
         <w:shd w:val="clear" w:color="auto" w:fill="FFFFFF"/>
         <w:spacing w:line="240" w:lineRule="auto"/>
+        <w:ind w:firstLine="360"/>
         <w:rPr>
           <w:rFonts w:eastAsia="Times New Roman"/>
           <w:color w:val="FF2600"/>
@@ -410,7 +439,15 @@
           <w:color w:val="FF2600"/>
           <w:lang w:val="en-US"/>
         </w:rPr>
-        <w:t>Tulips (#9)</w:t>
+        <w:t xml:space="preserve">#7 </w:t>
+      </w:r>
+      <w:r>
+        <w:rPr>
+          <w:rFonts w:eastAsia="Times New Roman"/>
+          <w:color w:val="FF2600"/>
+          <w:lang w:val="en-US"/>
+        </w:rPr>
+        <w:t xml:space="preserve">Tulips </w:t>
       </w:r>
     </w:p>
     <w:p>
@@ -426,13 +463,9 @@
     </w:p>
     <w:p>
       <w:pPr>
-        <w:pStyle w:val="ListParagraph"/>
-        <w:numPr>
-          <w:ilvl w:val="0"/>
-          <w:numId w:val="5"/>
-        </w:numPr>
         <w:shd w:val="clear" w:color="auto" w:fill="FFFFFF"/>
         <w:spacing w:line="240" w:lineRule="auto"/>
+        <w:ind w:firstLine="360"/>
         <w:rPr>
           <w:rFonts w:eastAsia="Times New Roman"/>
           <w:color w:val="FF2600"/>
@@ -445,7 +478,15 @@
           <w:color w:val="FF2600"/>
           <w:lang w:val="en-US"/>
         </w:rPr>
-        <w:t>Elvis (#5) – separate day</w:t>
+        <w:t xml:space="preserve">#1 </w:t>
+      </w:r>
+      <w:r>
+        <w:rPr>
+          <w:rFonts w:eastAsia="Times New Roman"/>
+          <w:color w:val="FF2600"/>
+          <w:lang w:val="en-US"/>
+        </w:rPr>
+        <w:t>Elvis– separate day</w:t>
       </w:r>
     </w:p>
     <w:p>
@@ -987,7 +1028,42 @@
           <w:shd w:val="clear" w:color="auto" w:fill="FFFFFF"/>
           <w:lang w:val="en-US"/>
         </w:rPr>
-        <w:t xml:space="preserve"> or ‘2’ </w:t>
+        <w:t xml:space="preserve"> or ‘2</w:t>
+      </w:r>
+      <w:proofErr w:type="gramStart"/>
+      <w:r>
+        <w:rPr>
+          <w:rFonts w:eastAsia="Times New Roman"/>
+          <w:color w:val="222222"/>
+          <w:sz w:val="24"/>
+          <w:szCs w:val="24"/>
+          <w:shd w:val="clear" w:color="auto" w:fill="FFFFFF"/>
+          <w:lang w:val="en-US"/>
+        </w:rPr>
+        <w:t xml:space="preserve">’ </w:t>
+      </w:r>
+      <w:r>
+        <w:rPr>
+          <w:rFonts w:eastAsia="Times New Roman"/>
+          <w:color w:val="222222"/>
+          <w:sz w:val="24"/>
+          <w:szCs w:val="24"/>
+          <w:shd w:val="clear" w:color="auto" w:fill="FFFFFF"/>
+          <w:lang w:val="en-US"/>
+        </w:rPr>
+        <w:t xml:space="preserve"> or</w:t>
+      </w:r>
+      <w:proofErr w:type="gramEnd"/>
+      <w:r>
+        <w:rPr>
+          <w:rFonts w:eastAsia="Times New Roman"/>
+          <w:color w:val="222222"/>
+          <w:sz w:val="24"/>
+          <w:szCs w:val="24"/>
+          <w:shd w:val="clear" w:color="auto" w:fill="FFFFFF"/>
+          <w:lang w:val="en-US"/>
+        </w:rPr>
+        <w:t xml:space="preserve"> ‘a’ or ‘s’ </w:t>
       </w:r>
       <w:r>
         <w:rPr>
@@ -1364,6 +1440,95 @@
     </w:lvl>
   </w:abstractNum>
   <w:abstractNum w:abstractNumId="3" w15:restartNumberingAfterBreak="0">
+    <w:nsid w:val="41291079"/>
+    <w:multiLevelType w:val="hybridMultilevel"/>
+    <w:tmpl w:val="2620F654"/>
+    <w:lvl w:ilvl="0" w:tplc="0409000F">
+      <w:start w:val="1"/>
+      <w:numFmt w:val="decimal"/>
+      <w:lvlText w:val="%1."/>
+      <w:lvlJc w:val="left"/>
+      <w:pPr>
+        <w:ind w:left="720" w:hanging="360"/>
+      </w:pPr>
+      <w:rPr>
+        <w:rFonts w:hint="default"/>
+      </w:rPr>
+    </w:lvl>
+    <w:lvl w:ilvl="1" w:tplc="04090019" w:tentative="1">
+      <w:start w:val="1"/>
+      <w:numFmt w:val="lowerLetter"/>
+      <w:lvlText w:val="%2."/>
+      <w:lvlJc w:val="left"/>
+      <w:pPr>
+        <w:ind w:left="1440" w:hanging="360"/>
+      </w:pPr>
+    </w:lvl>
+    <w:lvl w:ilvl="2" w:tplc="0409001B" w:tentative="1">
+      <w:start w:val="1"/>
+      <w:numFmt w:val="lowerRoman"/>
+      <w:lvlText w:val="%3."/>
+      <w:lvlJc w:val="right"/>
+      <w:pPr>
+        <w:ind w:left="2160" w:hanging="180"/>
+      </w:pPr>
+    </w:lvl>
+    <w:lvl w:ilvl="3" w:tplc="0409000F" w:tentative="1">
+      <w:start w:val="1"/>
+      <w:numFmt w:val="decimal"/>
+      <w:lvlText w:val="%4."/>
+      <w:lvlJc w:val="left"/>
+      <w:pPr>
+        <w:ind w:left="2880" w:hanging="360"/>
+      </w:pPr>
+    </w:lvl>
+    <w:lvl w:ilvl="4" w:tplc="04090019" w:tentative="1">
+      <w:start w:val="1"/>
+      <w:numFmt w:val="lowerLetter"/>
+      <w:lvlText w:val="%5."/>
+      <w:lvlJc w:val="left"/>
+      <w:pPr>
+        <w:ind w:left="3600" w:hanging="360"/>
+      </w:pPr>
+    </w:lvl>
+    <w:lvl w:ilvl="5" w:tplc="0409001B" w:tentative="1">
+      <w:start w:val="1"/>
+      <w:numFmt w:val="lowerRoman"/>
+      <w:lvlText w:val="%6."/>
+      <w:lvlJc w:val="right"/>
+      <w:pPr>
+        <w:ind w:left="4320" w:hanging="180"/>
+      </w:pPr>
+    </w:lvl>
+    <w:lvl w:ilvl="6" w:tplc="0409000F" w:tentative="1">
+      <w:start w:val="1"/>
+      <w:numFmt w:val="decimal"/>
+      <w:lvlText w:val="%7."/>
+      <w:lvlJc w:val="left"/>
+      <w:pPr>
+        <w:ind w:left="5040" w:hanging="360"/>
+      </w:pPr>
+    </w:lvl>
+    <w:lvl w:ilvl="7" w:tplc="04090019" w:tentative="1">
+      <w:start w:val="1"/>
+      <w:numFmt w:val="lowerLetter"/>
+      <w:lvlText w:val="%8."/>
+      <w:lvlJc w:val="left"/>
+      <w:pPr>
+        <w:ind w:left="5760" w:hanging="360"/>
+      </w:pPr>
+    </w:lvl>
+    <w:lvl w:ilvl="8" w:tplc="0409001B" w:tentative="1">
+      <w:start w:val="1"/>
+      <w:numFmt w:val="lowerRoman"/>
+      <w:lvlText w:val="%9."/>
+      <w:lvlJc w:val="right"/>
+      <w:pPr>
+        <w:ind w:left="6480" w:hanging="180"/>
+      </w:pPr>
+    </w:lvl>
+  </w:abstractNum>
+  <w:abstractNum w:abstractNumId="4" w15:restartNumberingAfterBreak="0">
     <w:nsid w:val="4E997E83"/>
     <w:multiLevelType w:val="hybridMultilevel"/>
     <w:tmpl w:val="22FEEFB8"/>
@@ -1475,7 +1640,7 @@
       </w:rPr>
     </w:lvl>
   </w:abstractNum>
-  <w:abstractNum w:abstractNumId="4" w15:restartNumberingAfterBreak="0">
+  <w:abstractNum w:abstractNumId="5" w15:restartNumberingAfterBreak="0">
     <w:nsid w:val="635A4F15"/>
     <w:multiLevelType w:val="hybridMultilevel"/>
     <w:tmpl w:val="BDF62346"/>
@@ -1565,7 +1730,7 @@
       </w:pPr>
     </w:lvl>
   </w:abstractNum>
-  <w:abstractNum w:abstractNumId="5" w15:restartNumberingAfterBreak="0">
+  <w:abstractNum w:abstractNumId="6" w15:restartNumberingAfterBreak="0">
     <w:nsid w:val="711219B4"/>
     <w:multiLevelType w:val="multilevel"/>
     <w:tmpl w:val="75FE2A78"/>
@@ -1678,7 +1843,7 @@
       </w:rPr>
     </w:lvl>
   </w:abstractNum>
-  <w:abstractNum w:abstractNumId="6" w15:restartNumberingAfterBreak="0">
+  <w:abstractNum w:abstractNumId="7" w15:restartNumberingAfterBreak="0">
     <w:nsid w:val="74EB392D"/>
     <w:multiLevelType w:val="multilevel"/>
     <w:tmpl w:val="64FA2D78"/>
@@ -1795,22 +1960,25 @@
     <w:abstractNumId w:val="0"/>
   </w:num>
   <w:num w:numId="2">
+    <w:abstractNumId w:val="7"/>
+  </w:num>
+  <w:num w:numId="3">
     <w:abstractNumId w:val="6"/>
   </w:num>
-  <w:num w:numId="3">
-    <w:abstractNumId w:val="5"/>
-  </w:num>
   <w:num w:numId="4">
-    <w:abstractNumId w:val="3"/>
+    <w:abstractNumId w:val="4"/>
   </w:num>
   <w:num w:numId="5">
-    <w:abstractNumId w:val="4"/>
+    <w:abstractNumId w:val="5"/>
   </w:num>
   <w:num w:numId="6">
     <w:abstractNumId w:val="2"/>
   </w:num>
   <w:num w:numId="7">
     <w:abstractNumId w:val="1"/>
+  </w:num>
+  <w:num w:numId="8">
+    <w:abstractNumId w:val="3"/>
   </w:num>
 </w:numbering>
 </file>

</xml_diff>